<commit_message>
Actualizacion de la documentacion de Proyecto 03/02/2026
</commit_message>
<xml_diff>
--- a/SRI/Documentación Técnica.docx
+++ b/SRI/Documentación Técnica.docx
@@ -3276,8 +3276,21 @@
     </w:p>
     <w:p>
       <w:r>
-        <w:t>Creamos una vpc donde estará toda la estructura de aws</w:t>
-      </w:r>
+        <w:t xml:space="preserve">Creamos una </w:t>
+      </w:r>
+      <w:proofErr w:type="spellStart"/>
+      <w:r>
+        <w:t>vpc</w:t>
+      </w:r>
+      <w:proofErr w:type="spellEnd"/>
+      <w:r>
+        <w:t xml:space="preserve"> donde estará toda la estructura de </w:t>
+      </w:r>
+      <w:proofErr w:type="spellStart"/>
+      <w:r>
+        <w:t>aws</w:t>
+      </w:r>
+      <w:proofErr w:type="spellEnd"/>
     </w:p>
     <w:p>
       <w:r>
@@ -3333,7 +3346,15 @@
     </w:p>
     <w:p>
       <w:r>
-        <w:t>Vamos a crear 2 redes una publica y una privada. En la red pública estará expuesto nuestro proxy inverso y router a la vez que nos permitir que los servidores web estén situados en la red interna y que tengan conexión a internet.</w:t>
+        <w:t xml:space="preserve">Vamos a crear 2 redes una publica y una privada. En la red pública estará expuesto nuestro proxy inverso y </w:t>
+      </w:r>
+      <w:proofErr w:type="spellStart"/>
+      <w:r>
+        <w:t>router</w:t>
+      </w:r>
+      <w:proofErr w:type="spellEnd"/>
+      <w:r>
+        <w:t xml:space="preserve"> a la vez que nos permitir que los servidores web estén situados en la red interna y que tengan conexión a internet.</w:t>
       </w:r>
     </w:p>
     <w:p>
@@ -3433,7 +3454,15 @@
     </w:p>
     <w:p>
       <w:r>
-        <w:t>En los grupos de seguridad configuraremos que solo se podrá acceder por ssh desde un equipo al proxy y desde el proxy a la red interna.</w:t>
+        <w:t xml:space="preserve">En los grupos de seguridad configuraremos que solo se podrá acceder por </w:t>
+      </w:r>
+      <w:proofErr w:type="spellStart"/>
+      <w:r>
+        <w:t>ssh</w:t>
+      </w:r>
+      <w:proofErr w:type="spellEnd"/>
+      <w:r>
+        <w:t xml:space="preserve"> desde un equipo al proxy y desde el proxy a la red interna.</w:t>
       </w:r>
     </w:p>
     <w:p>
@@ -3607,7 +3636,15 @@
         <w:t>Apache</w:t>
       </w:r>
       <w:r>
-        <w:t xml:space="preserve"> en la instancia EC2 de Ubuntu mediante el gestor de paquetes apt, ya que es una solución robusta, ampliamente documentada y adecuada para entornos educativos y empresariales.</w:t>
+        <w:t xml:space="preserve"> en la instancia EC2 de Ubuntu mediante el gestor de paquetes </w:t>
+      </w:r>
+      <w:proofErr w:type="spellStart"/>
+      <w:r>
+        <w:t>apt</w:t>
+      </w:r>
+      <w:proofErr w:type="spellEnd"/>
+      <w:r>
+        <w:t>, ya que es una solución robusta, ampliamente documentada y adecuada para entornos educativos y empresariales.</w:t>
       </w:r>
     </w:p>
     <w:p>
@@ -3630,7 +3667,39 @@
         </w:numPr>
       </w:pPr>
       <w:r>
-        <w:t>sudo apt update &amp;&amp; sudo apt upgrade -y</w:t>
+        <w:t xml:space="preserve">sudo </w:t>
+      </w:r>
+      <w:proofErr w:type="spellStart"/>
+      <w:r>
+        <w:t>apt</w:t>
+      </w:r>
+      <w:proofErr w:type="spellEnd"/>
+      <w:r>
+        <w:t xml:space="preserve"> </w:t>
+      </w:r>
+      <w:proofErr w:type="spellStart"/>
+      <w:r>
+        <w:t>update</w:t>
+      </w:r>
+      <w:proofErr w:type="spellEnd"/>
+      <w:r>
+        <w:t xml:space="preserve"> &amp;&amp; sudo </w:t>
+      </w:r>
+      <w:proofErr w:type="spellStart"/>
+      <w:r>
+        <w:t>apt</w:t>
+      </w:r>
+      <w:proofErr w:type="spellEnd"/>
+      <w:r>
+        <w:t xml:space="preserve"> </w:t>
+      </w:r>
+      <w:proofErr w:type="spellStart"/>
+      <w:r>
+        <w:t>upgrade</w:t>
+      </w:r>
+      <w:proofErr w:type="spellEnd"/>
+      <w:r>
+        <w:t xml:space="preserve"> -y</w:t>
       </w:r>
     </w:p>
     <w:p>
@@ -3684,7 +3753,23 @@
         </w:numPr>
       </w:pPr>
       <w:r>
-        <w:t>sudo apt install apache2 -y</w:t>
+        <w:t xml:space="preserve">sudo </w:t>
+      </w:r>
+      <w:proofErr w:type="spellStart"/>
+      <w:r>
+        <w:t>apt</w:t>
+      </w:r>
+      <w:proofErr w:type="spellEnd"/>
+      <w:r>
+        <w:t xml:space="preserve"> </w:t>
+      </w:r>
+      <w:proofErr w:type="spellStart"/>
+      <w:r>
+        <w:t>install</w:t>
+      </w:r>
+      <w:proofErr w:type="spellEnd"/>
+      <w:r>
+        <w:t xml:space="preserve"> apache2 -y</w:t>
       </w:r>
     </w:p>
     <w:p>
@@ -3738,7 +3823,23 @@
         </w:numPr>
       </w:pPr>
       <w:r>
-        <w:t>sudo systemctl start apache2</w:t>
+        <w:t xml:space="preserve">sudo </w:t>
+      </w:r>
+      <w:proofErr w:type="spellStart"/>
+      <w:r>
+        <w:t>systemctl</w:t>
+      </w:r>
+      <w:proofErr w:type="spellEnd"/>
+      <w:r>
+        <w:t xml:space="preserve"> </w:t>
+      </w:r>
+      <w:proofErr w:type="spellStart"/>
+      <w:r>
+        <w:t>start</w:t>
+      </w:r>
+      <w:proofErr w:type="spellEnd"/>
+      <w:r>
+        <w:t xml:space="preserve"> apache2</w:t>
       </w:r>
     </w:p>
     <w:p>
@@ -3754,7 +3855,23 @@
         </w:rPr>
       </w:pPr>
       <w:r>
-        <w:t>sudo systemctl status apache2</w:t>
+        <w:t xml:space="preserve">sudo </w:t>
+      </w:r>
+      <w:proofErr w:type="spellStart"/>
+      <w:r>
+        <w:t>systemctl</w:t>
+      </w:r>
+      <w:proofErr w:type="spellEnd"/>
+      <w:r>
+        <w:t xml:space="preserve"> </w:t>
+      </w:r>
+      <w:proofErr w:type="gramStart"/>
+      <w:r>
+        <w:t>status</w:t>
+      </w:r>
+      <w:proofErr w:type="gramEnd"/>
+      <w:r>
+        <w:t xml:space="preserve"> apache2</w:t>
       </w:r>
     </w:p>
     <w:p>
@@ -3934,7 +4051,15 @@
         <w:t xml:space="preserve">: </w:t>
       </w:r>
       <w:r>
-        <w:t>Pagina web publica.</w:t>
+        <w:t xml:space="preserve">Pagina web </w:t>
+      </w:r>
+      <w:proofErr w:type="spellStart"/>
+      <w:r>
+        <w:t>publica</w:t>
+      </w:r>
+      <w:proofErr w:type="spellEnd"/>
+      <w:r>
+        <w:t>.</w:t>
       </w:r>
     </w:p>
     <w:p>
@@ -3949,8 +4074,17 @@
           <w:b/>
           <w:bCs/>
         </w:rPr>
-        <w:t>Valles.ddns.net/mipagina</w:t>
-      </w:r>
+        <w:t>Valles.ddns.net/</w:t>
+      </w:r>
+      <w:proofErr w:type="spellStart"/>
+      <w:r>
+        <w:rPr>
+          <w:b/>
+          <w:bCs/>
+        </w:rPr>
+        <w:t>mipagina</w:t>
+      </w:r>
+      <w:proofErr w:type="spellEnd"/>
       <w:r>
         <w:t>: Zona administrativa</w:t>
       </w:r>
@@ -3990,8 +4124,9 @@
           <w:i/>
           <w:iCs/>
         </w:rPr>
-        <w:t>/var/www/html/wordpres</w:t>
-      </w:r>
+        <w:t>/</w:t>
+      </w:r>
+      <w:proofErr w:type="spellStart"/>
       <w:r>
         <w:rPr>
           <w:b/>
@@ -3999,11 +4134,9 @@
           <w:i/>
           <w:iCs/>
         </w:rPr>
-        <w:t xml:space="preserve"> </w:t>
-      </w:r>
-      <w:r>
-        <w:t xml:space="preserve">y la otra con un alias en </w:t>
-      </w:r>
+        <w:t>var</w:t>
+      </w:r>
+      <w:proofErr w:type="spellEnd"/>
       <w:r>
         <w:rPr>
           <w:b/>
@@ -4011,8 +4144,9 @@
           <w:i/>
           <w:iCs/>
         </w:rPr>
-        <w:t>/var/www/mipagina</w:t>
-      </w:r>
+        <w:t>/www/</w:t>
+      </w:r>
+      <w:proofErr w:type="spellStart"/>
       <w:r>
         <w:rPr>
           <w:b/>
@@ -4020,13 +4154,9 @@
           <w:i/>
           <w:iCs/>
         </w:rPr>
-        <w:t>.</w:t>
-      </w:r>
-    </w:p>
-    <w:p>
-      <w:r>
-        <w:t xml:space="preserve">Para listar los directorios vamos a usar el comando tree; por lo cual primero vamos a instalarlo con </w:t>
-      </w:r>
+        <w:t>html</w:t>
+      </w:r>
+      <w:proofErr w:type="spellEnd"/>
       <w:r>
         <w:rPr>
           <w:b/>
@@ -4034,8 +4164,9 @@
           <w:i/>
           <w:iCs/>
         </w:rPr>
-        <w:t>sudo apt install tree</w:t>
-      </w:r>
+        <w:t>/</w:t>
+      </w:r>
+      <w:proofErr w:type="spellStart"/>
       <w:r>
         <w:rPr>
           <w:b/>
@@ -4043,16 +4174,9 @@
           <w:i/>
           <w:iCs/>
         </w:rPr>
-        <w:t xml:space="preserve"> </w:t>
-      </w:r>
-      <w:r>
-        <w:t>.</w:t>
-      </w:r>
-    </w:p>
-    <w:p>
-      <w:r>
-        <w:t>Una vez instalado vamos a usar el comando</w:t>
-      </w:r>
+        <w:t>wordpres</w:t>
+      </w:r>
+      <w:proofErr w:type="spellEnd"/>
       <w:r>
         <w:rPr>
           <w:b/>
@@ -4060,7 +4184,10 @@
           <w:i/>
           <w:iCs/>
         </w:rPr>
-        <w:t xml:space="preserve"> tree -L 3 (directorio)</w:t>
+        <w:t xml:space="preserve"> </w:t>
+      </w:r>
+      <w:r>
+        <w:t xml:space="preserve">y la otra con un alias en </w:t>
       </w:r>
       <w:r>
         <w:rPr>
@@ -4069,8 +4196,9 @@
           <w:i/>
           <w:iCs/>
         </w:rPr>
-        <w:t>.</w:t>
-      </w:r>
+        <w:t>/</w:t>
+      </w:r>
+      <w:proofErr w:type="spellStart"/>
       <w:r>
         <w:rPr>
           <w:b/>
@@ -4078,11 +4206,188 @@
           <w:i/>
           <w:iCs/>
         </w:rPr>
+        <w:t>var</w:t>
+      </w:r>
+      <w:proofErr w:type="spellEnd"/>
+      <w:r>
+        <w:rPr>
+          <w:b/>
+          <w:bCs/>
+          <w:i/>
+          <w:iCs/>
+        </w:rPr>
+        <w:t>/www/</w:t>
+      </w:r>
+      <w:proofErr w:type="spellStart"/>
+      <w:r>
+        <w:rPr>
+          <w:b/>
+          <w:bCs/>
+          <w:i/>
+          <w:iCs/>
+        </w:rPr>
+        <w:t>mipagina</w:t>
+      </w:r>
+      <w:proofErr w:type="spellEnd"/>
+      <w:r>
+        <w:rPr>
+          <w:b/>
+          <w:bCs/>
+          <w:i/>
+          <w:iCs/>
+        </w:rPr>
+        <w:t>.</w:t>
+      </w:r>
+    </w:p>
+    <w:p>
+      <w:r>
+        <w:t xml:space="preserve">Para listar los directorios vamos a usar el comando </w:t>
+      </w:r>
+      <w:proofErr w:type="spellStart"/>
+      <w:r>
+        <w:t>tree</w:t>
+      </w:r>
+      <w:proofErr w:type="spellEnd"/>
+      <w:r>
+        <w:t xml:space="preserve">; por lo cual primero vamos a instalarlo con </w:t>
+      </w:r>
+      <w:r>
+        <w:rPr>
+          <w:b/>
+          <w:bCs/>
+          <w:i/>
+          <w:iCs/>
+        </w:rPr>
+        <w:t xml:space="preserve">sudo </w:t>
+      </w:r>
+      <w:proofErr w:type="spellStart"/>
+      <w:r>
+        <w:rPr>
+          <w:b/>
+          <w:bCs/>
+          <w:i/>
+          <w:iCs/>
+        </w:rPr>
+        <w:t>apt</w:t>
+      </w:r>
+      <w:proofErr w:type="spellEnd"/>
+      <w:r>
+        <w:rPr>
+          <w:b/>
+          <w:bCs/>
+          <w:i/>
+          <w:iCs/>
+        </w:rPr>
+        <w:t xml:space="preserve"> </w:t>
+      </w:r>
+      <w:proofErr w:type="spellStart"/>
+      <w:r>
+        <w:rPr>
+          <w:b/>
+          <w:bCs/>
+          <w:i/>
+          <w:iCs/>
+        </w:rPr>
+        <w:t>install</w:t>
+      </w:r>
+      <w:proofErr w:type="spellEnd"/>
+      <w:r>
+        <w:rPr>
+          <w:b/>
+          <w:bCs/>
+          <w:i/>
+          <w:iCs/>
+        </w:rPr>
+        <w:t xml:space="preserve"> </w:t>
+      </w:r>
+      <w:proofErr w:type="spellStart"/>
+      <w:proofErr w:type="gramStart"/>
+      <w:r>
+        <w:rPr>
+          <w:b/>
+          <w:bCs/>
+          <w:i/>
+          <w:iCs/>
+        </w:rPr>
+        <w:t>tree</w:t>
+      </w:r>
+      <w:proofErr w:type="spellEnd"/>
+      <w:r>
+        <w:rPr>
+          <w:b/>
+          <w:bCs/>
+          <w:i/>
+          <w:iCs/>
+        </w:rPr>
+        <w:t xml:space="preserve"> </w:t>
+      </w:r>
+      <w:r>
+        <w:t>.</w:t>
+      </w:r>
+      <w:proofErr w:type="gramEnd"/>
+    </w:p>
+    <w:p>
+      <w:r>
+        <w:t>Una vez instalado vamos a usar el comando</w:t>
+      </w:r>
+      <w:r>
+        <w:rPr>
+          <w:b/>
+          <w:bCs/>
+          <w:i/>
+          <w:iCs/>
+        </w:rPr>
+        <w:t xml:space="preserve"> </w:t>
+      </w:r>
+      <w:proofErr w:type="spellStart"/>
+      <w:r>
+        <w:rPr>
+          <w:b/>
+          <w:bCs/>
+          <w:i/>
+          <w:iCs/>
+        </w:rPr>
+        <w:t>tree</w:t>
+      </w:r>
+      <w:proofErr w:type="spellEnd"/>
+      <w:r>
+        <w:rPr>
+          <w:b/>
+          <w:bCs/>
+          <w:i/>
+          <w:iCs/>
+        </w:rPr>
+        <w:t xml:space="preserve"> -L 3 (directorio)</w:t>
+      </w:r>
+      <w:r>
+        <w:rPr>
+          <w:b/>
+          <w:bCs/>
+          <w:i/>
+          <w:iCs/>
+        </w:rPr>
+        <w:t>.</w:t>
+      </w:r>
+      <w:r>
+        <w:rPr>
+          <w:b/>
+          <w:bCs/>
+          <w:i/>
+          <w:iCs/>
+        </w:rPr>
         <w:tab/>
         <w:t>-</w:t>
       </w:r>
       <w:r>
-        <w:t>L 3  sirve para indicar la profundidad del comando.</w:t>
+        <w:t xml:space="preserve">L </w:t>
+      </w:r>
+      <w:proofErr w:type="gramStart"/>
+      <w:r>
+        <w:t>3  sirve</w:t>
+      </w:r>
+      <w:proofErr w:type="gramEnd"/>
+      <w:r>
+        <w:t xml:space="preserve"> para indicar la profundidad del comando.</w:t>
       </w:r>
     </w:p>
     <w:p>
@@ -4150,8 +4455,49 @@
           <w:b/>
           <w:bCs/>
         </w:rPr>
-        <w:t>/etc/apache2/sites-available/destileria.conf</w:t>
-      </w:r>
+        <w:t>/</w:t>
+      </w:r>
+      <w:proofErr w:type="spellStart"/>
+      <w:r>
+        <w:rPr>
+          <w:b/>
+          <w:bCs/>
+        </w:rPr>
+        <w:t>etc</w:t>
+      </w:r>
+      <w:proofErr w:type="spellEnd"/>
+      <w:r>
+        <w:rPr>
+          <w:b/>
+          <w:bCs/>
+        </w:rPr>
+        <w:t>/apache2/sites-</w:t>
+      </w:r>
+      <w:proofErr w:type="spellStart"/>
+      <w:r>
+        <w:rPr>
+          <w:b/>
+          <w:bCs/>
+        </w:rPr>
+        <w:t>available</w:t>
+      </w:r>
+      <w:proofErr w:type="spellEnd"/>
+      <w:r>
+        <w:rPr>
+          <w:b/>
+          <w:bCs/>
+        </w:rPr>
+        <w:t>/</w:t>
+      </w:r>
+      <w:proofErr w:type="spellStart"/>
+      <w:r>
+        <w:rPr>
+          <w:b/>
+          <w:bCs/>
+        </w:rPr>
+        <w:t>destileria.conf</w:t>
+      </w:r>
+      <w:proofErr w:type="spellEnd"/>
     </w:p>
     <w:p>
       <w:r>
@@ -4211,9 +4557,11 @@
       <w:bookmarkEnd w:id="11"/>
     </w:p>
     <w:p>
+      <w:proofErr w:type="spellStart"/>
       <w:r>
         <w:t>bash</w:t>
       </w:r>
+      <w:proofErr w:type="spellEnd"/>
     </w:p>
     <w:p>
       <w:pPr>
@@ -4226,12 +4574,14 @@
       <w:r>
         <w:t xml:space="preserve">sudo a2ensite </w:t>
       </w:r>
+      <w:proofErr w:type="spellStart"/>
       <w:r>
         <w:t>ConfFinal</w:t>
       </w:r>
       <w:r>
         <w:t>.conf</w:t>
       </w:r>
+      <w:proofErr w:type="spellEnd"/>
     </w:p>
     <w:p>
       <w:pPr>
@@ -4344,7 +4694,23 @@
         </w:numPr>
       </w:pPr>
       <w:r>
-        <w:t>sudo systemctl reload apache2</w:t>
+        <w:t xml:space="preserve">sudo </w:t>
+      </w:r>
+      <w:proofErr w:type="spellStart"/>
+      <w:r>
+        <w:t>systemctl</w:t>
+      </w:r>
+      <w:proofErr w:type="spellEnd"/>
+      <w:r>
+        <w:t xml:space="preserve"> </w:t>
+      </w:r>
+      <w:proofErr w:type="spellStart"/>
+      <w:r>
+        <w:t>reload</w:t>
+      </w:r>
+      <w:proofErr w:type="spellEnd"/>
+      <w:r>
+        <w:t xml:space="preserve"> apache2</w:t>
       </w:r>
     </w:p>
     <w:p>
@@ -4428,7 +4794,15 @@
       </w:r>
       <w:r>
         <w:br/>
-        <w:t>2 de ellos son servidores webs hechos proxy (Apache y Nginx) y el otro es un proxy directamente (Caddy).</w:t>
+        <w:t xml:space="preserve">2 de ellos son servidores webs hechos proxy (Apache y </w:t>
+      </w:r>
+      <w:proofErr w:type="spellStart"/>
+      <w:r>
+        <w:t>Nginx</w:t>
+      </w:r>
+      <w:proofErr w:type="spellEnd"/>
+      <w:r>
+        <w:t>) y el otro es un proxy directamente (Caddy).</w:t>
       </w:r>
     </w:p>
     <w:p/>
@@ -4473,7 +4847,47 @@
           <w:i/>
           <w:iCs/>
         </w:rPr>
-        <w:t xml:space="preserve">sudo apt install </w:t>
+        <w:t xml:space="preserve">sudo </w:t>
+      </w:r>
+      <w:proofErr w:type="spellStart"/>
+      <w:r>
+        <w:rPr>
+          <w:b/>
+          <w:bCs/>
+          <w:i/>
+          <w:iCs/>
+        </w:rPr>
+        <w:t>apt</w:t>
+      </w:r>
+      <w:proofErr w:type="spellEnd"/>
+      <w:r>
+        <w:rPr>
+          <w:b/>
+          <w:bCs/>
+          <w:i/>
+          <w:iCs/>
+        </w:rPr>
+        <w:t xml:space="preserve"> </w:t>
+      </w:r>
+      <w:proofErr w:type="spellStart"/>
+      <w:r>
+        <w:rPr>
+          <w:b/>
+          <w:bCs/>
+          <w:i/>
+          <w:iCs/>
+        </w:rPr>
+        <w:t>install</w:t>
+      </w:r>
+      <w:proofErr w:type="spellEnd"/>
+      <w:r>
+        <w:rPr>
+          <w:b/>
+          <w:bCs/>
+          <w:i/>
+          <w:iCs/>
+        </w:rPr>
+        <w:t xml:space="preserve"> </w:t>
       </w:r>
       <w:r>
         <w:rPr>
@@ -4536,7 +4950,23 @@
         <w:ind w:left="705"/>
       </w:pPr>
       <w:r>
-        <w:t>Una vez instalado modificaremos el fichero /etc/Caddy/Caddyfile.</w:t>
+        <w:t>Una vez instalado modificaremos el fichero /</w:t>
+      </w:r>
+      <w:proofErr w:type="spellStart"/>
+      <w:r>
+        <w:t>etc</w:t>
+      </w:r>
+      <w:proofErr w:type="spellEnd"/>
+      <w:r>
+        <w:t>/Caddy/</w:t>
+      </w:r>
+      <w:proofErr w:type="spellStart"/>
+      <w:r>
+        <w:t>Caddyfile</w:t>
+      </w:r>
+      <w:proofErr w:type="spellEnd"/>
+      <w:r>
+        <w:t>.</w:t>
       </w:r>
     </w:p>
     <w:p>
@@ -4544,8 +4974,21 @@
         <w:ind w:left="705"/>
       </w:pPr>
       <w:r>
-        <w:t>Allí pondremos dentro de las llaves reverse_proxy IP/IPs</w:t>
-      </w:r>
+        <w:t xml:space="preserve">Allí pondremos dentro de las llaves </w:t>
+      </w:r>
+      <w:proofErr w:type="spellStart"/>
+      <w:r>
+        <w:t>reverse_proxy</w:t>
+      </w:r>
+      <w:proofErr w:type="spellEnd"/>
+      <w:r>
+        <w:t xml:space="preserve"> IP/</w:t>
+      </w:r>
+      <w:proofErr w:type="spellStart"/>
+      <w:r>
+        <w:t>IPs</w:t>
+      </w:r>
+      <w:proofErr w:type="spellEnd"/>
     </w:p>
     <w:p>
       <w:pPr>
@@ -4900,10 +5343,12 @@
         <w:tab/>
       </w:r>
       <w:bookmarkStart w:id="17" w:name="_Toc219738295"/>
+      <w:proofErr w:type="spellStart"/>
       <w:r>
         <w:t>Nginx</w:t>
       </w:r>
       <w:bookmarkEnd w:id="17"/>
+      <w:proofErr w:type="spellEnd"/>
     </w:p>
     <w:p>
       <w:pPr>
@@ -4957,7 +5402,15 @@
         </w:rPr>
       </w:pPr>
       <w:r>
-        <w:t xml:space="preserve">Instalamos nginx con </w:t>
+        <w:t xml:space="preserve">Instalamos </w:t>
+      </w:r>
+      <w:proofErr w:type="spellStart"/>
+      <w:r>
+        <w:t>nginx</w:t>
+      </w:r>
+      <w:proofErr w:type="spellEnd"/>
+      <w:r>
+        <w:t xml:space="preserve"> con </w:t>
       </w:r>
       <w:r>
         <w:rPr>
@@ -4966,8 +5419,59 @@
           <w:i/>
           <w:iCs/>
         </w:rPr>
-        <w:t>sudo apt install nginx</w:t>
-      </w:r>
+        <w:t xml:space="preserve">sudo </w:t>
+      </w:r>
+      <w:proofErr w:type="spellStart"/>
+      <w:r>
+        <w:rPr>
+          <w:b/>
+          <w:bCs/>
+          <w:i/>
+          <w:iCs/>
+        </w:rPr>
+        <w:t>apt</w:t>
+      </w:r>
+      <w:proofErr w:type="spellEnd"/>
+      <w:r>
+        <w:rPr>
+          <w:b/>
+          <w:bCs/>
+          <w:i/>
+          <w:iCs/>
+        </w:rPr>
+        <w:t xml:space="preserve"> </w:t>
+      </w:r>
+      <w:proofErr w:type="spellStart"/>
+      <w:r>
+        <w:rPr>
+          <w:b/>
+          <w:bCs/>
+          <w:i/>
+          <w:iCs/>
+        </w:rPr>
+        <w:t>install</w:t>
+      </w:r>
+      <w:proofErr w:type="spellEnd"/>
+      <w:r>
+        <w:rPr>
+          <w:b/>
+          <w:bCs/>
+          <w:i/>
+          <w:iCs/>
+        </w:rPr>
+        <w:t xml:space="preserve"> </w:t>
+      </w:r>
+      <w:proofErr w:type="spellStart"/>
+      <w:r>
+        <w:rPr>
+          <w:b/>
+          <w:bCs/>
+          <w:i/>
+          <w:iCs/>
+        </w:rPr>
+        <w:t>nginx</w:t>
+      </w:r>
+      <w:proofErr w:type="spellEnd"/>
     </w:p>
     <w:p>
       <w:pPr>
@@ -5031,6 +5535,7 @@
       <w:r>
         <w:t>/</w:t>
       </w:r>
+      <w:proofErr w:type="spellStart"/>
       <w:r>
         <w:rPr>
           <w:b/>
@@ -5038,8 +5543,49 @@
           <w:i/>
           <w:iCs/>
         </w:rPr>
-        <w:t>etc/nginx/sites-available</w:t>
-      </w:r>
+        <w:t>etc</w:t>
+      </w:r>
+      <w:proofErr w:type="spellEnd"/>
+      <w:r>
+        <w:rPr>
+          <w:b/>
+          <w:bCs/>
+          <w:i/>
+          <w:iCs/>
+        </w:rPr>
+        <w:t>/</w:t>
+      </w:r>
+      <w:proofErr w:type="spellStart"/>
+      <w:r>
+        <w:rPr>
+          <w:b/>
+          <w:bCs/>
+          <w:i/>
+          <w:iCs/>
+        </w:rPr>
+        <w:t>nginx</w:t>
+      </w:r>
+      <w:proofErr w:type="spellEnd"/>
+      <w:r>
+        <w:rPr>
+          <w:b/>
+          <w:bCs/>
+          <w:i/>
+          <w:iCs/>
+        </w:rPr>
+        <w:t>/sites-</w:t>
+      </w:r>
+      <w:proofErr w:type="spellStart"/>
+      <w:r>
+        <w:rPr>
+          <w:b/>
+          <w:bCs/>
+          <w:i/>
+          <w:iCs/>
+        </w:rPr>
+        <w:t>available</w:t>
+      </w:r>
+      <w:proofErr w:type="spellEnd"/>
     </w:p>
     <w:p>
       <w:pPr>
@@ -5191,7 +5737,20 @@
     </w:p>
     <w:p>
       <w:r>
-        <w:t>Se ha protegido el sitio admin.destileria.local mediante autenticación HTTP básica.</w:t>
+        <w:t xml:space="preserve">Se ha protegido el sitio </w:t>
+      </w:r>
+      <w:proofErr w:type="spellStart"/>
+      <w:proofErr w:type="gramStart"/>
+      <w:r>
+        <w:t>admin.destileria</w:t>
+      </w:r>
+      <w:proofErr w:type="gramEnd"/>
+      <w:r>
+        <w:t>.local</w:t>
+      </w:r>
+      <w:proofErr w:type="spellEnd"/>
+      <w:r>
+        <w:t xml:space="preserve"> mediante autenticación HTTP básica.</w:t>
       </w:r>
     </w:p>
     <w:p>
@@ -5213,7 +5772,23 @@
         </w:numPr>
       </w:pPr>
       <w:r>
-        <w:t>sudo apt install apache2-utils -y</w:t>
+        <w:t xml:space="preserve">sudo </w:t>
+      </w:r>
+      <w:proofErr w:type="spellStart"/>
+      <w:r>
+        <w:t>apt</w:t>
+      </w:r>
+      <w:proofErr w:type="spellEnd"/>
+      <w:r>
+        <w:t xml:space="preserve"> </w:t>
+      </w:r>
+      <w:proofErr w:type="spellStart"/>
+      <w:r>
+        <w:t>install</w:t>
+      </w:r>
+      <w:proofErr w:type="spellEnd"/>
+      <w:r>
+        <w:t xml:space="preserve"> apache2-utils -y</w:t>
       </w:r>
     </w:p>
     <w:p>
@@ -5270,7 +5845,31 @@
         </w:numPr>
       </w:pPr>
       <w:r>
-        <w:t>sudo htpasswd -c /etc/apache2/.htpasswd usuario1</w:t>
+        <w:t xml:space="preserve">sudo </w:t>
+      </w:r>
+      <w:proofErr w:type="spellStart"/>
+      <w:r>
+        <w:t>htpasswd</w:t>
+      </w:r>
+      <w:proofErr w:type="spellEnd"/>
+      <w:r>
+        <w:t xml:space="preserve"> -c /</w:t>
+      </w:r>
+      <w:proofErr w:type="spellStart"/>
+      <w:r>
+        <w:t>etc</w:t>
+      </w:r>
+      <w:proofErr w:type="spellEnd"/>
+      <w:r>
+        <w:t>/apache2/.</w:t>
+      </w:r>
+      <w:proofErr w:type="spellStart"/>
+      <w:r>
+        <w:t>htpasswd</w:t>
+      </w:r>
+      <w:proofErr w:type="spellEnd"/>
+      <w:r>
+        <w:t xml:space="preserve"> usuario1</w:t>
       </w:r>
       <w:r>
         <w:t>.</w:t>
@@ -5347,7 +5946,32 @@
           <w:b/>
           <w:bCs/>
         </w:rPr>
-        <w:t>Configuración añadida en admin.destileria.conf:</w:t>
+        <w:t xml:space="preserve">Configuración añadida en </w:t>
+      </w:r>
+      <w:proofErr w:type="spellStart"/>
+      <w:proofErr w:type="gramStart"/>
+      <w:r>
+        <w:rPr>
+          <w:b/>
+          <w:bCs/>
+        </w:rPr>
+        <w:t>admin.destileria</w:t>
+      </w:r>
+      <w:proofErr w:type="gramEnd"/>
+      <w:r>
+        <w:rPr>
+          <w:b/>
+          <w:bCs/>
+        </w:rPr>
+        <w:t>.conf</w:t>
+      </w:r>
+      <w:proofErr w:type="spellEnd"/>
+      <w:r>
+        <w:rPr>
+          <w:b/>
+          <w:bCs/>
+        </w:rPr>
+        <w:t>:</w:t>
       </w:r>
     </w:p>
     <w:p>
@@ -5401,7 +6025,23 @@
         </w:numPr>
       </w:pPr>
       <w:r>
-        <w:t>sudo systemctl reload apache2</w:t>
+        <w:t xml:space="preserve">sudo </w:t>
+      </w:r>
+      <w:proofErr w:type="spellStart"/>
+      <w:r>
+        <w:t>systemctl</w:t>
+      </w:r>
+      <w:proofErr w:type="spellEnd"/>
+      <w:r>
+        <w:t xml:space="preserve"> </w:t>
+      </w:r>
+      <w:proofErr w:type="spellStart"/>
+      <w:r>
+        <w:t>reload</w:t>
+      </w:r>
+      <w:proofErr w:type="spellEnd"/>
+      <w:r>
+        <w:t xml:space="preserve"> apache2</w:t>
       </w:r>
     </w:p>
     <w:p>
@@ -5534,11 +6174,16 @@
           <w:numId w:val="2"/>
         </w:numPr>
       </w:pPr>
+      <w:proofErr w:type="spellStart"/>
       <w:r>
         <w:t>mod_</w:t>
       </w:r>
       <w:r>
-        <w:t>deflate: Compresión de contenido.</w:t>
+        <w:t>deflate</w:t>
+      </w:r>
+      <w:proofErr w:type="spellEnd"/>
+      <w:r>
+        <w:t>: Compresión de contenido.</w:t>
       </w:r>
     </w:p>
     <w:p>
@@ -5560,9 +6205,11 @@
           <w:numId w:val="2"/>
         </w:numPr>
       </w:pPr>
+      <w:proofErr w:type="spellStart"/>
       <w:r>
         <w:t>mod_rewrite</w:t>
       </w:r>
+      <w:proofErr w:type="spellEnd"/>
     </w:p>
     <w:p>
       <w:pPr>
@@ -5572,7 +6219,15 @@
         </w:numPr>
       </w:pPr>
       <w:r>
-        <w:t xml:space="preserve">Para qué sirve: Permite el uso de permalinks amigables </w:t>
+        <w:t xml:space="preserve">Para qué sirve: Permite el uso de </w:t>
+      </w:r>
+      <w:proofErr w:type="spellStart"/>
+      <w:r>
+        <w:t>permalinks</w:t>
+      </w:r>
+      <w:proofErr w:type="spellEnd"/>
+      <w:r>
+        <w:t xml:space="preserve"> amigables </w:t>
       </w:r>
       <w:r>
         <w:rPr>
@@ -5591,9 +6246,11 @@
           <w:numId w:val="2"/>
         </w:numPr>
       </w:pPr>
+      <w:proofErr w:type="spellStart"/>
       <w:r>
         <w:t>mod_ssl</w:t>
       </w:r>
+      <w:proofErr w:type="spellEnd"/>
     </w:p>
     <w:p>
       <w:pPr>
@@ -5627,11 +6284,31 @@
         </w:numPr>
       </w:pPr>
       <w:r>
-        <w:t xml:space="preserve">sudo a2enmod rewrite  deflate </w:t>
-      </w:r>
+        <w:t xml:space="preserve">sudo a2enmod </w:t>
+      </w:r>
+      <w:proofErr w:type="spellStart"/>
+      <w:proofErr w:type="gramStart"/>
+      <w:r>
+        <w:t>rewrite</w:t>
+      </w:r>
+      <w:proofErr w:type="spellEnd"/>
+      <w:r>
+        <w:t xml:space="preserve">  </w:t>
+      </w:r>
+      <w:proofErr w:type="spellStart"/>
+      <w:r>
+        <w:t>deflate</w:t>
+      </w:r>
+      <w:proofErr w:type="spellEnd"/>
+      <w:proofErr w:type="gramEnd"/>
+      <w:r>
+        <w:t xml:space="preserve"> </w:t>
+      </w:r>
+      <w:proofErr w:type="spellStart"/>
       <w:r>
         <w:t>ssl</w:t>
       </w:r>
+      <w:proofErr w:type="spellEnd"/>
     </w:p>
     <w:p>
       <w:pPr>
@@ -5688,7 +6365,23 @@
         </w:numPr>
       </w:pPr>
       <w:r>
-        <w:t>sudo systemctl reload apache2</w:t>
+        <w:t xml:space="preserve">sudo </w:t>
+      </w:r>
+      <w:proofErr w:type="spellStart"/>
+      <w:r>
+        <w:t>systemctl</w:t>
+      </w:r>
+      <w:proofErr w:type="spellEnd"/>
+      <w:r>
+        <w:t xml:space="preserve"> </w:t>
+      </w:r>
+      <w:proofErr w:type="spellStart"/>
+      <w:r>
+        <w:t>reload</w:t>
+      </w:r>
+      <w:proofErr w:type="spellEnd"/>
+      <w:r>
+        <w:t xml:space="preserve"> apache2</w:t>
       </w:r>
     </w:p>
     <w:p>
@@ -5756,8 +6449,17 @@
           <w:b/>
           <w:bCs/>
         </w:rPr>
-        <w:t>solo para mod_deflate</w:t>
-      </w:r>
+        <w:t xml:space="preserve">solo para </w:t>
+      </w:r>
+      <w:proofErr w:type="spellStart"/>
+      <w:r>
+        <w:rPr>
+          <w:b/>
+          <w:bCs/>
+        </w:rPr>
+        <w:t>mod_deflate</w:t>
+      </w:r>
+      <w:proofErr w:type="spellEnd"/>
       <w:r>
         <w:rPr>
           <w:b/>
@@ -5835,9 +6537,14 @@
         <w:t>7</w:t>
       </w:r>
       <w:r>
-        <w:t>. Configuración de HTTPS con certificado autofirmado</w:t>
+        <w:t xml:space="preserve">. Configuración de HTTPS con certificado </w:t>
+      </w:r>
+      <w:proofErr w:type="spellStart"/>
+      <w:r>
+        <w:t>autofirmado</w:t>
       </w:r>
       <w:bookmarkEnd w:id="23"/>
+      <w:proofErr w:type="spellEnd"/>
     </w:p>
     <w:p>
       <w:pPr>
@@ -5856,7 +6563,15 @@
     </w:p>
     <w:p>
       <w:r>
-        <w:t>Por lo cual vamos a la pagina al apartado de ddns y ponemos la ip externa de nuestro proxy ya que este va a ser al que los clientes se van a conectar.</w:t>
+        <w:t xml:space="preserve">Por lo cual vamos a la pagina al apartado de </w:t>
+      </w:r>
+      <w:proofErr w:type="spellStart"/>
+      <w:r>
+        <w:t>ddns</w:t>
+      </w:r>
+      <w:proofErr w:type="spellEnd"/>
+      <w:r>
+        <w:t xml:space="preserve"> y ponemos la ip externa de nuestro proxy ya que este va a ser al que los clientes se van a conectar.</w:t>
       </w:r>
     </w:p>
     <w:p>
@@ -6009,7 +6724,15 @@
         <w:t>Simplicidad</w:t>
       </w:r>
       <w:r>
-        <w:t>: Configuración más concisa que Nginx o Apache</w:t>
+        <w:t xml:space="preserve">: Configuración más concisa que </w:t>
+      </w:r>
+      <w:proofErr w:type="spellStart"/>
+      <w:r>
+        <w:t>Nginx</w:t>
+      </w:r>
+      <w:proofErr w:type="spellEnd"/>
+      <w:r>
+        <w:t xml:space="preserve"> o Apache</w:t>
       </w:r>
     </w:p>
     <w:p>
@@ -6060,8 +6783,33 @@
           <w:b/>
           <w:bCs/>
         </w:rPr>
-        <w:t>Zero-downtime reloads</w:t>
-      </w:r>
+        <w:t>Zero-</w:t>
+      </w:r>
+      <w:proofErr w:type="spellStart"/>
+      <w:r>
+        <w:rPr>
+          <w:b/>
+          <w:bCs/>
+        </w:rPr>
+        <w:t>downtime</w:t>
+      </w:r>
+      <w:proofErr w:type="spellEnd"/>
+      <w:r>
+        <w:rPr>
+          <w:b/>
+          <w:bCs/>
+        </w:rPr>
+        <w:t xml:space="preserve"> </w:t>
+      </w:r>
+      <w:proofErr w:type="spellStart"/>
+      <w:r>
+        <w:rPr>
+          <w:b/>
+          <w:bCs/>
+        </w:rPr>
+        <w:t>reloads</w:t>
+      </w:r>
+      <w:proofErr w:type="spellEnd"/>
       <w:r>
         <w:t>: Recarga de configuración sin interrumpir el servicio</w:t>
       </w:r>
@@ -6113,8 +6861,13 @@
         <w:t>HTTP</w:t>
       </w:r>
       <w:r>
-        <w:t>: Recibe peticiones en el puerto 80 y las reenvía al backend</w:t>
-      </w:r>
+        <w:t xml:space="preserve">: Recibe peticiones en el puerto 80 y las reenvía al </w:t>
+      </w:r>
+      <w:proofErr w:type="spellStart"/>
+      <w:r>
+        <w:t>backend</w:t>
+      </w:r>
+      <w:proofErr w:type="spellEnd"/>
     </w:p>
     <w:p>
       <w:pPr>
@@ -6131,8 +6884,13 @@
         <w:t>HTTPS</w:t>
       </w:r>
       <w:r>
-        <w:t>: Recibe peticiones en valles.ddns.net (puerto 443) de forma segura y las reenvía al backend</w:t>
-      </w:r>
+        <w:t xml:space="preserve">: Recibe peticiones en valles.ddns.net (puerto 443) de forma segura y las reenvía al </w:t>
+      </w:r>
+      <w:proofErr w:type="spellStart"/>
+      <w:r>
+        <w:t>backend</w:t>
+      </w:r>
+      <w:proofErr w:type="spellEnd"/>
     </w:p>
     <w:p>
       <w:pPr>
@@ -6184,7 +6942,23 @@
         <w:t>Obtención automática</w:t>
       </w:r>
       <w:r>
-        <w:t>: Caddy obtiene certificados de Let's Encrypt de forma automática</w:t>
+        <w:t xml:space="preserve">: Caddy obtiene certificados de </w:t>
+      </w:r>
+      <w:proofErr w:type="spellStart"/>
+      <w:r>
+        <w:t>Let's</w:t>
+      </w:r>
+      <w:proofErr w:type="spellEnd"/>
+      <w:r>
+        <w:t xml:space="preserve"> </w:t>
+      </w:r>
+      <w:proofErr w:type="spellStart"/>
+      <w:r>
+        <w:t>Encrypt</w:t>
+      </w:r>
+      <w:proofErr w:type="spellEnd"/>
+      <w:r>
+        <w:t xml:space="preserve"> de forma automática</w:t>
       </w:r>
     </w:p>
     <w:p>
@@ -6239,8 +7013,45 @@
         <w:t>Validación ACME</w:t>
       </w:r>
       <w:r>
-        <w:t>: Utiliza el protocolo ACME (Automated Certificate Management Environment) de Let's Encrypt</w:t>
-      </w:r>
+        <w:t>: Utiliza el protocolo ACME (</w:t>
+      </w:r>
+      <w:proofErr w:type="spellStart"/>
+      <w:r>
+        <w:t>Automated</w:t>
+      </w:r>
+      <w:proofErr w:type="spellEnd"/>
+      <w:r>
+        <w:t xml:space="preserve"> </w:t>
+      </w:r>
+      <w:proofErr w:type="spellStart"/>
+      <w:r>
+        <w:t>Certificate</w:t>
+      </w:r>
+      <w:proofErr w:type="spellEnd"/>
+      <w:r>
+        <w:t xml:space="preserve"> Management </w:t>
+      </w:r>
+      <w:proofErr w:type="spellStart"/>
+      <w:r>
+        <w:t>Environment</w:t>
+      </w:r>
+      <w:proofErr w:type="spellEnd"/>
+      <w:r>
+        <w:t xml:space="preserve">) de </w:t>
+      </w:r>
+      <w:proofErr w:type="spellStart"/>
+      <w:r>
+        <w:t>Let's</w:t>
+      </w:r>
+      <w:proofErr w:type="spellEnd"/>
+      <w:r>
+        <w:t xml:space="preserve"> </w:t>
+      </w:r>
+      <w:proofErr w:type="spellStart"/>
+      <w:r>
+        <w:t>Encrypt</w:t>
+      </w:r>
+      <w:proofErr w:type="spellEnd"/>
     </w:p>
     <w:p>
       <w:pPr>
@@ -6266,7 +7077,23 @@
     </w:p>
     <w:p>
       <w:r>
-        <w:t>~/.local/share/caddy/</w:t>
+        <w:t>~</w:t>
+      </w:r>
+      <w:proofErr w:type="gramStart"/>
+      <w:r>
+        <w:t>/.local</w:t>
+      </w:r>
+      <w:proofErr w:type="gramEnd"/>
+      <w:r>
+        <w:t>/share/</w:t>
+      </w:r>
+      <w:proofErr w:type="spellStart"/>
+      <w:r>
+        <w:t>caddy</w:t>
+      </w:r>
+      <w:proofErr w:type="spellEnd"/>
+      <w:r>
+        <w:t>/</w:t>
       </w:r>
     </w:p>
     <w:p>
@@ -6332,7 +7159,23 @@
     </w:p>
     <w:p>
       <w:r>
-        <w:t>La configuración de HTTPS en Apache2 requiere más pasos que en Caddy, pero es muy flexible y ampliamente soportada. No genera certificados automáticamente, por lo que necesitarás usar Let’s Encrypt o un proveedor externo.</w:t>
+        <w:t xml:space="preserve">La configuración de HTTPS en Apache2 requiere más pasos que en Caddy, pero es muy flexible y ampliamente soportada. No genera certificados automáticamente, por lo que necesitarás usar </w:t>
+      </w:r>
+      <w:proofErr w:type="spellStart"/>
+      <w:r>
+        <w:t>Let’s</w:t>
+      </w:r>
+      <w:proofErr w:type="spellEnd"/>
+      <w:r>
+        <w:t xml:space="preserve"> </w:t>
+      </w:r>
+      <w:proofErr w:type="spellStart"/>
+      <w:r>
+        <w:t>Encrypt</w:t>
+      </w:r>
+      <w:proofErr w:type="spellEnd"/>
+      <w:r>
+        <w:t xml:space="preserve"> o un proveedor externo.</w:t>
       </w:r>
     </w:p>
     <w:p>
@@ -6376,7 +7219,15 @@
         <w:t>HTTPS manual</w:t>
       </w:r>
       <w:r>
-        <w:t>: Requiere configuración explícita de certificados y virtual hosts.</w:t>
+        <w:t xml:space="preserve">: Requiere configuración explícita de certificados y </w:t>
+      </w:r>
+      <w:proofErr w:type="gramStart"/>
+      <w:r>
+        <w:t>virtual hosts</w:t>
+      </w:r>
+      <w:proofErr w:type="gramEnd"/>
+      <w:r>
+        <w:t>.</w:t>
       </w:r>
     </w:p>
     <w:p>
@@ -6394,7 +7245,15 @@
         <w:t>Rendimiento</w:t>
       </w:r>
       <w:r>
-        <w:t>: Sólido, pero puede ser más pesado que Caddy o Nginx en entornos de alto tráfico.</w:t>
+        <w:t xml:space="preserve">: Sólido, pero puede ser más pesado que Caddy o </w:t>
+      </w:r>
+      <w:proofErr w:type="spellStart"/>
+      <w:r>
+        <w:t>Nginx</w:t>
+      </w:r>
+      <w:proofErr w:type="spellEnd"/>
+      <w:r>
+        <w:t xml:space="preserve"> en entornos de alto tráfico.</w:t>
       </w:r>
     </w:p>
     <w:p>
@@ -6409,10 +7268,51 @@
           <w:b/>
           <w:bCs/>
         </w:rPr>
-        <w:t>Zero downtime reloads</w:t>
-      </w:r>
-      <w:r>
-        <w:t>: Sí, con apachectl graceful.</w:t>
+        <w:t xml:space="preserve">Zero </w:t>
+      </w:r>
+      <w:proofErr w:type="spellStart"/>
+      <w:r>
+        <w:rPr>
+          <w:b/>
+          <w:bCs/>
+        </w:rPr>
+        <w:t>downtime</w:t>
+      </w:r>
+      <w:proofErr w:type="spellEnd"/>
+      <w:r>
+        <w:rPr>
+          <w:b/>
+          <w:bCs/>
+        </w:rPr>
+        <w:t xml:space="preserve"> </w:t>
+      </w:r>
+      <w:proofErr w:type="spellStart"/>
+      <w:r>
+        <w:rPr>
+          <w:b/>
+          <w:bCs/>
+        </w:rPr>
+        <w:t>reloads</w:t>
+      </w:r>
+      <w:proofErr w:type="spellEnd"/>
+      <w:r>
+        <w:t xml:space="preserve">: Sí, con </w:t>
+      </w:r>
+      <w:proofErr w:type="spellStart"/>
+      <w:r>
+        <w:t>apachectl</w:t>
+      </w:r>
+      <w:proofErr w:type="spellEnd"/>
+      <w:r>
+        <w:t xml:space="preserve"> </w:t>
+      </w:r>
+      <w:proofErr w:type="spellStart"/>
+      <w:r>
+        <w:t>graceful</w:t>
+      </w:r>
+      <w:proofErr w:type="spellEnd"/>
+      <w:r>
+        <w:t>.</w:t>
       </w:r>
     </w:p>
     <w:p>
@@ -6430,7 +7330,15 @@
         <w:t>Proxy inteligente</w:t>
       </w:r>
       <w:r>
-        <w:t>: Puede actuar como proxy inverso con el módulo mod_proxy.</w:t>
+        <w:t xml:space="preserve">: Puede actuar como proxy inverso con el módulo </w:t>
+      </w:r>
+      <w:proofErr w:type="spellStart"/>
+      <w:r>
+        <w:t>mod_proxy</w:t>
+      </w:r>
+      <w:proofErr w:type="spellEnd"/>
+      <w:r>
+        <w:t>.</w:t>
       </w:r>
     </w:p>
     <w:p>
@@ -6523,7 +7431,15 @@
         <w:t>Gestión de certificados</w:t>
       </w:r>
       <w:r>
-        <w:t>: Manual o automatizada con Certbot.</w:t>
+        <w:t xml:space="preserve">: Manual o automatizada con </w:t>
+      </w:r>
+      <w:proofErr w:type="spellStart"/>
+      <w:r>
+        <w:t>Certbot</w:t>
+      </w:r>
+      <w:proofErr w:type="spellEnd"/>
+      <w:r>
+        <w:t>.</w:t>
       </w:r>
     </w:p>
     <w:p>
@@ -6565,6 +7481,7 @@
       <w:r>
         <w:t xml:space="preserve">Usa </w:t>
       </w:r>
+      <w:proofErr w:type="spellStart"/>
       <w:r>
         <w:rPr>
           <w:b/>
@@ -6572,8 +7489,25 @@
         </w:rPr>
         <w:t>Certbot</w:t>
       </w:r>
-      <w:r>
-        <w:t xml:space="preserve"> (cliente oficial de Let’s Encrypt):</w:t>
+      <w:proofErr w:type="spellEnd"/>
+      <w:r>
+        <w:t xml:space="preserve"> (cliente oficial de </w:t>
+      </w:r>
+      <w:proofErr w:type="spellStart"/>
+      <w:r>
+        <w:t>Let’s</w:t>
+      </w:r>
+      <w:proofErr w:type="spellEnd"/>
+      <w:r>
+        <w:t xml:space="preserve"> </w:t>
+      </w:r>
+      <w:proofErr w:type="spellStart"/>
+      <w:r>
+        <w:t>Encrypt</w:t>
+      </w:r>
+      <w:proofErr w:type="spellEnd"/>
+      <w:r>
+        <w:t>):</w:t>
       </w:r>
     </w:p>
     <w:p>
@@ -6674,7 +7608,23 @@
         </w:numPr>
       </w:pPr>
       <w:r>
-        <w:t>Obtiene el certificado de Let’s Encrypt.</w:t>
+        <w:t xml:space="preserve">Obtiene el certificado de </w:t>
+      </w:r>
+      <w:proofErr w:type="spellStart"/>
+      <w:r>
+        <w:t>Let’s</w:t>
+      </w:r>
+      <w:proofErr w:type="spellEnd"/>
+      <w:r>
+        <w:t xml:space="preserve"> </w:t>
+      </w:r>
+      <w:proofErr w:type="spellStart"/>
+      <w:r>
+        <w:t>Encrypt</w:t>
+      </w:r>
+      <w:proofErr w:type="spellEnd"/>
+      <w:r>
+        <w:t>.</w:t>
       </w:r>
     </w:p>
     <w:p>
@@ -6695,8 +7645,13 @@
           <w:numId w:val="21"/>
         </w:numPr>
       </w:pPr>
-      <w:r>
-        <w:t>Forza redirección HTTP → HTTPS.</w:t>
+      <w:proofErr w:type="spellStart"/>
+      <w:r>
+        <w:t>Forza</w:t>
+      </w:r>
+      <w:proofErr w:type="spellEnd"/>
+      <w:r>
+        <w:t xml:space="preserve"> redirección HTTP → HTTPS.</w:t>
       </w:r>
     </w:p>
     <w:p>
@@ -6717,7 +7672,15 @@
     </w:p>
     <w:p>
       <w:r>
-        <w:t xml:space="preserve">Los certificados generados por Certbot se almacenan en </w:t>
+        <w:t xml:space="preserve">Los certificados generados por </w:t>
+      </w:r>
+      <w:proofErr w:type="spellStart"/>
+      <w:r>
+        <w:t>Certbot</w:t>
+      </w:r>
+      <w:proofErr w:type="spellEnd"/>
+      <w:r>
+        <w:t xml:space="preserve"> se almacenan en </w:t>
       </w:r>
       <w:r>
         <w:rPr>
@@ -6790,7 +7753,15 @@
         </w:numPr>
       </w:pPr>
       <w:r>
-        <w:t>Configuración principal: /etc/apache2/apache2.conf</w:t>
+        <w:t>Configuración principal: /</w:t>
+      </w:r>
+      <w:proofErr w:type="spellStart"/>
+      <w:r>
+        <w:t>etc</w:t>
+      </w:r>
+      <w:proofErr w:type="spellEnd"/>
+      <w:r>
+        <w:t>/apache2/apache2.conf</w:t>
       </w:r>
     </w:p>
     <w:p>
@@ -6800,8 +7771,29 @@
           <w:numId w:val="22"/>
         </w:numPr>
       </w:pPr>
-      <w:r>
-        <w:t>Virtual hosts: /etc/apache2/sites-available/</w:t>
+      <w:proofErr w:type="gramStart"/>
+      <w:r>
+        <w:t>Virtual hosts</w:t>
+      </w:r>
+      <w:proofErr w:type="gramEnd"/>
+      <w:r>
+        <w:t>: /</w:t>
+      </w:r>
+      <w:proofErr w:type="spellStart"/>
+      <w:r>
+        <w:t>etc</w:t>
+      </w:r>
+      <w:proofErr w:type="spellEnd"/>
+      <w:r>
+        <w:t>/apache2/sites-</w:t>
+      </w:r>
+      <w:proofErr w:type="spellStart"/>
+      <w:r>
+        <w:t>available</w:t>
+      </w:r>
+      <w:proofErr w:type="spellEnd"/>
+      <w:r>
+        <w:t>/</w:t>
       </w:r>
     </w:p>
     <w:p>
@@ -6812,7 +7804,31 @@
         </w:numPr>
       </w:pPr>
       <w:r>
-        <w:t>Certificados: /etc/letsencrypt/live/valles.dns.net/</w:t>
+        <w:t>Certificados: /</w:t>
+      </w:r>
+      <w:proofErr w:type="spellStart"/>
+      <w:r>
+        <w:t>etc</w:t>
+      </w:r>
+      <w:proofErr w:type="spellEnd"/>
+      <w:r>
+        <w:t>/</w:t>
+      </w:r>
+      <w:proofErr w:type="spellStart"/>
+      <w:r>
+        <w:t>letsencrypt</w:t>
+      </w:r>
+      <w:proofErr w:type="spellEnd"/>
+      <w:r>
+        <w:t>/</w:t>
+      </w:r>
+      <w:proofErr w:type="spellStart"/>
+      <w:r>
+        <w:t>live</w:t>
+      </w:r>
+      <w:proofErr w:type="spellEnd"/>
+      <w:r>
+        <w:t>/valles.dns.net/</w:t>
       </w:r>
     </w:p>
     <w:p>
@@ -6841,7 +7857,15 @@
     </w:p>
     <w:p>
       <w:r>
-        <w:t xml:space="preserve">Con Certbot, esto se hace automáticamente. </w:t>
+        <w:t xml:space="preserve">Con </w:t>
+      </w:r>
+      <w:proofErr w:type="spellStart"/>
+      <w:r>
+        <w:t>Certbot</w:t>
+      </w:r>
+      <w:proofErr w:type="spellEnd"/>
+      <w:r>
+        <w:t xml:space="preserve">, esto se hace automáticamente. </w:t>
       </w:r>
     </w:p>
     <w:p>
@@ -6849,14 +7873,21 @@
         <w:pStyle w:val="Ttulo2"/>
       </w:pPr>
       <w:bookmarkStart w:id="28" w:name="_Toc219738306"/>
+      <w:proofErr w:type="spellStart"/>
       <w:r>
         <w:t>Nginx</w:t>
       </w:r>
       <w:bookmarkEnd w:id="28"/>
-    </w:p>
-    <w:p>
-      <w:r>
-        <w:t>Nginx es conocido por su alto rendimiento y bajo consumo de recursos. Como Apache2, no genera certificados automáticamente, pero es muy eficiente como proxy inverso.</w:t>
+      <w:proofErr w:type="spellEnd"/>
+    </w:p>
+    <w:p>
+      <w:proofErr w:type="spellStart"/>
+      <w:r>
+        <w:t>Nginx</w:t>
+      </w:r>
+      <w:proofErr w:type="spellEnd"/>
+      <w:r>
+        <w:t xml:space="preserve"> es conocido por su alto rendimiento y bajo consumo de recursos. Como Apache2, no genera certificados automáticamente, pero es muy eficiente como proxy inverso.</w:t>
       </w:r>
     </w:p>
     <w:p>
@@ -6864,8 +7895,13 @@
         <w:pStyle w:val="Ttulo4"/>
       </w:pPr>
       <w:r>
-        <w:t>Características de Nginx</w:t>
-      </w:r>
+        <w:t xml:space="preserve">Características de </w:t>
+      </w:r>
+      <w:proofErr w:type="spellStart"/>
+      <w:r>
+        <w:t>Nginx</w:t>
+      </w:r>
+      <w:proofErr w:type="spellEnd"/>
     </w:p>
     <w:p>
       <w:pPr>
@@ -6933,10 +7969,51 @@
           <w:b/>
           <w:bCs/>
         </w:rPr>
-        <w:t>Zero downtime reloads</w:t>
-      </w:r>
-      <w:r>
-        <w:t>: Sí, con nginx -s reload.</w:t>
+        <w:t xml:space="preserve">Zero </w:t>
+      </w:r>
+      <w:proofErr w:type="spellStart"/>
+      <w:r>
+        <w:rPr>
+          <w:b/>
+          <w:bCs/>
+        </w:rPr>
+        <w:t>downtime</w:t>
+      </w:r>
+      <w:proofErr w:type="spellEnd"/>
+      <w:r>
+        <w:rPr>
+          <w:b/>
+          <w:bCs/>
+        </w:rPr>
+        <w:t xml:space="preserve"> </w:t>
+      </w:r>
+      <w:proofErr w:type="spellStart"/>
+      <w:r>
+        <w:rPr>
+          <w:b/>
+          <w:bCs/>
+        </w:rPr>
+        <w:t>reloads</w:t>
+      </w:r>
+      <w:proofErr w:type="spellEnd"/>
+      <w:r>
+        <w:t xml:space="preserve">: Sí, con </w:t>
+      </w:r>
+      <w:proofErr w:type="spellStart"/>
+      <w:r>
+        <w:t>nginx</w:t>
+      </w:r>
+      <w:proofErr w:type="spellEnd"/>
+      <w:r>
+        <w:t xml:space="preserve"> -s </w:t>
+      </w:r>
+      <w:proofErr w:type="spellStart"/>
+      <w:r>
+        <w:t>reload</w:t>
+      </w:r>
+      <w:proofErr w:type="spellEnd"/>
+      <w:r>
+        <w:t>.</w:t>
       </w:r>
     </w:p>
     <w:p>
@@ -6973,8 +8050,13 @@
       </w:r>
     </w:p>
     <w:p>
-      <w:r>
-        <w:t>Nginx actúa como servidor web o proxy inverso. Para HTTPS:</w:t>
+      <w:proofErr w:type="spellStart"/>
+      <w:r>
+        <w:t>Nginx</w:t>
+      </w:r>
+      <w:proofErr w:type="spellEnd"/>
+      <w:r>
+        <w:t xml:space="preserve"> actúa como servidor web o proxy inverso. Para HTTPS:</w:t>
       </w:r>
     </w:p>
     <w:p>
@@ -7046,7 +8128,15 @@
         <w:t>Gestión de certificados</w:t>
       </w:r>
       <w:r>
-        <w:t>: Manual o automatizada con Certbot.</w:t>
+        <w:t xml:space="preserve">: Manual o automatizada con </w:t>
+      </w:r>
+      <w:proofErr w:type="spellStart"/>
+      <w:r>
+        <w:t>Certbot</w:t>
+      </w:r>
+      <w:proofErr w:type="spellEnd"/>
+      <w:r>
+        <w:t>.</w:t>
       </w:r>
     </w:p>
     <w:p>
@@ -7062,12 +8152,22 @@
       </w:pPr>
       <w:r>
         <w:lastRenderedPageBreak/>
-        <w:t>HTTPS y TLS en Nginx</w:t>
-      </w:r>
-    </w:p>
-    <w:p>
-      <w:r>
-        <w:t>Nginx no gestiona automáticamente los certificados. Debes obtenerlos y configurarlos tú.</w:t>
+        <w:t xml:space="preserve">HTTPS y TLS en </w:t>
+      </w:r>
+      <w:proofErr w:type="spellStart"/>
+      <w:r>
+        <w:t>Nginx</w:t>
+      </w:r>
+      <w:proofErr w:type="spellEnd"/>
+    </w:p>
+    <w:p>
+      <w:proofErr w:type="spellStart"/>
+      <w:r>
+        <w:t>Nginx</w:t>
+      </w:r>
+      <w:proofErr w:type="spellEnd"/>
+      <w:r>
+        <w:t xml:space="preserve"> no gestiona automáticamente los certificados. Debes obtenerlos y configurarlos tú.</w:t>
       </w:r>
     </w:p>
     <w:p>
@@ -7095,6 +8195,7 @@
       <w:r>
         <w:t xml:space="preserve">Usa </w:t>
       </w:r>
+      <w:proofErr w:type="spellStart"/>
       <w:r>
         <w:rPr>
           <w:b/>
@@ -7102,6 +8203,7 @@
         </w:rPr>
         <w:t>Certbot</w:t>
       </w:r>
+      <w:proofErr w:type="spellEnd"/>
       <w:r>
         <w:rPr>
           <w:b/>
@@ -7207,7 +8309,23 @@
         </w:numPr>
       </w:pPr>
       <w:r>
-        <w:t>Obtiene el certificado de Let’s Encrypt.</w:t>
+        <w:t xml:space="preserve">Obtiene el certificado de </w:t>
+      </w:r>
+      <w:proofErr w:type="spellStart"/>
+      <w:r>
+        <w:t>Let’s</w:t>
+      </w:r>
+      <w:proofErr w:type="spellEnd"/>
+      <w:r>
+        <w:t xml:space="preserve"> </w:t>
+      </w:r>
+      <w:proofErr w:type="spellStart"/>
+      <w:r>
+        <w:t>Encrypt</w:t>
+      </w:r>
+      <w:proofErr w:type="spellEnd"/>
+      <w:r>
+        <w:t>.</w:t>
       </w:r>
     </w:p>
     <w:p>
@@ -7228,8 +8346,13 @@
           <w:numId w:val="27"/>
         </w:numPr>
       </w:pPr>
-      <w:r>
-        <w:t>Forza redirección HTTP → HTTPS.</w:t>
+      <w:proofErr w:type="spellStart"/>
+      <w:r>
+        <w:t>Forza</w:t>
+      </w:r>
+      <w:proofErr w:type="spellEnd"/>
+      <w:r>
+        <w:t xml:space="preserve"> redirección HTTP → HTTPS.</w:t>
       </w:r>
     </w:p>
     <w:p>
@@ -7258,7 +8381,39 @@
     </w:p>
     <w:p>
       <w:r>
-        <w:t>Los certificados generados por Certbot se almacenan en /etc/letsencrypt/live/valles.d</w:t>
+        <w:t xml:space="preserve">Los certificados generados por </w:t>
+      </w:r>
+      <w:proofErr w:type="spellStart"/>
+      <w:r>
+        <w:t>Certbot</w:t>
+      </w:r>
+      <w:proofErr w:type="spellEnd"/>
+      <w:r>
+        <w:t xml:space="preserve"> se almacenan en /</w:t>
+      </w:r>
+      <w:proofErr w:type="spellStart"/>
+      <w:r>
+        <w:t>etc</w:t>
+      </w:r>
+      <w:proofErr w:type="spellEnd"/>
+      <w:r>
+        <w:t>/</w:t>
+      </w:r>
+      <w:proofErr w:type="spellStart"/>
+      <w:r>
+        <w:t>letsencrypt</w:t>
+      </w:r>
+      <w:proofErr w:type="spellEnd"/>
+      <w:r>
+        <w:t>/</w:t>
+      </w:r>
+      <w:proofErr w:type="spellStart"/>
+      <w:r>
+        <w:t>live</w:t>
+      </w:r>
+      <w:proofErr w:type="spellEnd"/>
+      <w:r>
+        <w:t>/valles.d</w:t>
       </w:r>
       <w:r>
         <w:t>d</w:t>
@@ -7340,8 +8495,29 @@
         </w:numPr>
       </w:pPr>
       <w:r>
-        <w:t>Configuración principal: /etc/nginx/nginx.conf</w:t>
-      </w:r>
+        <w:t>Configuración principal: /</w:t>
+      </w:r>
+      <w:proofErr w:type="spellStart"/>
+      <w:r>
+        <w:t>etc</w:t>
+      </w:r>
+      <w:proofErr w:type="spellEnd"/>
+      <w:r>
+        <w:t>/</w:t>
+      </w:r>
+      <w:proofErr w:type="spellStart"/>
+      <w:r>
+        <w:t>nginx</w:t>
+      </w:r>
+      <w:proofErr w:type="spellEnd"/>
+      <w:r>
+        <w:t>/</w:t>
+      </w:r>
+      <w:proofErr w:type="spellStart"/>
+      <w:r>
+        <w:t>nginx.conf</w:t>
+      </w:r>
+      <w:proofErr w:type="spellEnd"/>
     </w:p>
     <w:p>
       <w:pPr>
@@ -7351,7 +8527,31 @@
         </w:numPr>
       </w:pPr>
       <w:r>
-        <w:t>Servidores: /etc/nginx/sites-available/</w:t>
+        <w:t>Servidores: /</w:t>
+      </w:r>
+      <w:proofErr w:type="spellStart"/>
+      <w:r>
+        <w:t>etc</w:t>
+      </w:r>
+      <w:proofErr w:type="spellEnd"/>
+      <w:r>
+        <w:t>/</w:t>
+      </w:r>
+      <w:proofErr w:type="spellStart"/>
+      <w:r>
+        <w:t>nginx</w:t>
+      </w:r>
+      <w:proofErr w:type="spellEnd"/>
+      <w:r>
+        <w:t>/sites-</w:t>
+      </w:r>
+      <w:proofErr w:type="spellStart"/>
+      <w:r>
+        <w:t>available</w:t>
+      </w:r>
+      <w:proofErr w:type="spellEnd"/>
+      <w:r>
+        <w:t>/</w:t>
       </w:r>
     </w:p>
     <w:p>
@@ -7362,7 +8562,31 @@
         </w:numPr>
       </w:pPr>
       <w:r>
-        <w:t>Certificados: /etc/letsencrypt/live/valles.dns.net/</w:t>
+        <w:t>Certificados: /</w:t>
+      </w:r>
+      <w:proofErr w:type="spellStart"/>
+      <w:r>
+        <w:t>etc</w:t>
+      </w:r>
+      <w:proofErr w:type="spellEnd"/>
+      <w:r>
+        <w:t>/</w:t>
+      </w:r>
+      <w:proofErr w:type="spellStart"/>
+      <w:r>
+        <w:t>letsencrypt</w:t>
+      </w:r>
+      <w:proofErr w:type="spellEnd"/>
+      <w:r>
+        <w:t>/</w:t>
+      </w:r>
+      <w:proofErr w:type="spellStart"/>
+      <w:r>
+        <w:t>live</w:t>
+      </w:r>
+      <w:proofErr w:type="spellEnd"/>
+      <w:r>
+        <w:t>/valles.dns.net/</w:t>
       </w:r>
     </w:p>
     <w:p>
@@ -7382,7 +8606,15 @@
     </w:p>
     <w:p>
       <w:r>
-        <w:t xml:space="preserve">Con Certbot, esto se hace automáticamente. </w:t>
+        <w:t xml:space="preserve">Con </w:t>
+      </w:r>
+      <w:proofErr w:type="spellStart"/>
+      <w:r>
+        <w:t>Certbot</w:t>
+      </w:r>
+      <w:proofErr w:type="spellEnd"/>
+      <w:r>
+        <w:t xml:space="preserve">, esto se hace automáticamente. </w:t>
       </w:r>
     </w:p>
     <w:p/>
@@ -7539,7 +8771,15 @@
     </w:p>
     <w:p>
       <w:r>
-        <w:t>Vamos al fichero de /var/log. Allí aparecerá el fichero apache_monitor.log</w:t>
+        <w:t>Vamos al fichero de /</w:t>
+      </w:r>
+      <w:proofErr w:type="spellStart"/>
+      <w:r>
+        <w:t>var</w:t>
+      </w:r>
+      <w:proofErr w:type="spellEnd"/>
+      <w:r>
+        <w:t>/log. Allí aparecerá el fichero apache_monitor.log</w:t>
       </w:r>
     </w:p>
     <w:p>
@@ -7606,7 +8846,15 @@
     </w:p>
     <w:p>
       <w:r>
-        <w:t>Los logs se almacenan en /var/log/apache2/. Se han realizado análisis básicos:</w:t>
+        <w:t>Los logs se almacenan en /</w:t>
+      </w:r>
+      <w:proofErr w:type="spellStart"/>
+      <w:r>
+        <w:t>var</w:t>
+      </w:r>
+      <w:proofErr w:type="spellEnd"/>
+      <w:r>
+        <w:t>/log/apache2/. Se han realizado análisis básicos:</w:t>
       </w:r>
     </w:p>
     <w:p>
@@ -7621,7 +8869,15 @@
     </w:p>
     <w:p>
       <w:r>
-        <w:t># IPs más frecuentes</w:t>
+        <w:t xml:space="preserve"># </w:t>
+      </w:r>
+      <w:proofErr w:type="spellStart"/>
+      <w:r>
+        <w:t>IPs</w:t>
+      </w:r>
+      <w:proofErr w:type="spellEnd"/>
+      <w:r>
+        <w:t xml:space="preserve"> más frecuentes</w:t>
       </w:r>
     </w:p>
     <w:p>
@@ -7772,10 +9028,20 @@
     </w:p>
     <w:p>
       <w:r>
-        <w:t>“No se detectaron accesos maliciosos</w:t>
-      </w:r>
-      <w:r>
-        <w:t>,errores,</w:t>
+        <w:t xml:space="preserve">“No se detectaron accesos </w:t>
+      </w:r>
+      <w:proofErr w:type="spellStart"/>
+      <w:proofErr w:type="gramStart"/>
+      <w:r>
+        <w:t>maliciosos</w:t>
+      </w:r>
+      <w:r>
+        <w:t>,errores</w:t>
+      </w:r>
+      <w:proofErr w:type="spellEnd"/>
+      <w:proofErr w:type="gramEnd"/>
+      <w:r>
+        <w:t>,</w:t>
       </w:r>
       <w:r>
         <w:t xml:space="preserve"> ni intentos de explotación. El tráfico es coherente con un entorno de prueba controlado.”</w:t>
@@ -12627,7 +13893,9 @@
     <w:rsid w:val="006630FA"/>
     <w:rsid w:val="007533DD"/>
     <w:rsid w:val="009303E6"/>
-    <w:rsid w:val="00EF6836"/>
+    <w:rsid w:val="009B7781"/>
+    <w:rsid w:val="00ED4BFC"/>
+    <w:rsid w:val="00FD65FA"/>
   </w:rsids>
   <m:mathPr>
     <m:mathFont m:val="Cambria Math"/>

</xml_diff>